<commit_message>
feat: Improve Final Project Instruction
</commit_message>
<xml_diff>
--- a/Fall-2019/Final-Project/Instructions.docx
+++ b/Fall-2019/Final-Project/Instructions.docx
@@ -479,7 +479,33 @@
         <w:rPr>
           <w:rtl/>
         </w:rPr>
-        <w:t>نمرات هر قسمت از پروژه صفر، نیم یا یک خواهد بود. یعنی در اکسل برای هر قسمت یا آن قسمت کار می‌کند که عدد یک وارد می‌کنید یا کار نمی‌کند که با توجه به برداشت خودتان عدد نیم یا صفر را وارد می‌کنید.</w:t>
+        <w:t xml:space="preserve">نمرات هر قسمت از پروژه </w:t>
+      </w:r>
+      <w:r>
+        <w:rPr>
+          <w:rFonts w:hint="cs"/>
+          <w:rtl/>
+        </w:rPr>
+        <w:t>عددی بین صفر تا یک</w:t>
+      </w:r>
+      <w:r>
+        <w:rPr>
+          <w:rtl/>
+        </w:rPr>
+        <w:t xml:space="preserve"> خواهد بود. یعنی در اکسل برای هر قسمت یا آن قسمت کار می‌کند که عدد یک وارد می‌کنید یا کار نمی‌کند که با توجه به برداشت خودتان </w:t>
+      </w:r>
+      <w:r>
+        <w:rPr>
+          <w:rFonts w:hint="cs"/>
+          <w:rtl/>
+        </w:rPr>
+        <w:t>عددی کمتر از یک</w:t>
+      </w:r>
+      <w:r>
+        <w:rPr>
+          <w:rtl/>
+        </w:rPr>
+        <w:t xml:space="preserve"> را وارد می‌کنید.</w:t>
       </w:r>
     </w:p>
     <w:p>
@@ -831,7 +857,6 @@
       <w:pPr>
         <w:bidi/>
         <w:rPr>
-          <w:rFonts w:hint="cs"/>
           <w:rtl/>
           <w:lang w:bidi="fa-IR"/>
         </w:rPr>
@@ -843,6 +868,150 @@
           <w:lang w:bidi="fa-IR"/>
         </w:rPr>
         <w:t>در بازی چند نفره روند بازی تک نفره می‌بایست کاملا صحیح رعایت شده و نوبت‌ها به درستی به بازیکن‌ها تخصیص داده شود.</w:t>
+      </w:r>
+    </w:p>
+    <w:p>
+      <w:pPr>
+        <w:bidi/>
+        <w:rPr>
+          <w:rtl/>
+          <w:lang w:bidi="fa-IR"/>
+        </w:rPr>
+      </w:pPr>
+      <w:r>
+        <w:rPr>
+          <w:rFonts w:hint="cs"/>
+          <w:rtl/>
+          <w:lang w:bidi="fa-IR"/>
+        </w:rPr>
+        <w:t xml:space="preserve">در بازی برای پایان، شرط اصلی همان گزینه خروج می‌باشد. برای تسلط دانشجویان </w:t>
+      </w:r>
+      <w:r>
+        <w:rPr>
+          <w:rtl/>
+          <w:lang w:bidi="fa-IR"/>
+        </w:rPr>
+        <w:t>پ</w:t>
+      </w:r>
+      <w:r>
+        <w:rPr>
+          <w:rFonts w:hint="cs"/>
+          <w:rtl/>
+          <w:lang w:bidi="fa-IR"/>
+        </w:rPr>
+        <w:t>ی</w:t>
+      </w:r>
+      <w:r>
+        <w:rPr>
+          <w:rFonts w:hint="eastAsia"/>
+          <w:rtl/>
+          <w:lang w:bidi="fa-IR"/>
+        </w:rPr>
+        <w:t>اده</w:t>
+      </w:r>
+      <w:r>
+        <w:rPr>
+          <w:rtl/>
+          <w:lang w:bidi="fa-IR"/>
+        </w:rPr>
+        <w:t xml:space="preserve"> ساز</w:t>
+      </w:r>
+      <w:r>
+        <w:rPr>
+          <w:rFonts w:hint="cs"/>
+          <w:rtl/>
+          <w:lang w:bidi="fa-IR"/>
+        </w:rPr>
+        <w:t>ی</w:t>
+      </w:r>
+      <w:r>
+        <w:rPr>
+          <w:rtl/>
+          <w:lang w:bidi="fa-IR"/>
+        </w:rPr>
+        <w:t xml:space="preserve"> </w:t>
+      </w:r>
+      <w:r>
+        <w:rPr>
+          <w:lang w:bidi="fa-IR"/>
+        </w:rPr>
+        <w:t>linked list</w:t>
+      </w:r>
+      <w:r>
+        <w:rPr>
+          <w:rFonts w:hint="cs"/>
+          <w:rtl/>
+          <w:lang w:bidi="fa-IR"/>
+        </w:rPr>
+        <w:t>،</w:t>
+      </w:r>
+      <w:r>
+        <w:rPr>
+          <w:rtl/>
+          <w:lang w:bidi="fa-IR"/>
+        </w:rPr>
+        <w:t xml:space="preserve"> </w:t>
+      </w:r>
+      <w:r>
+        <w:rPr>
+          <w:rFonts w:hint="cs"/>
+          <w:rtl/>
+          <w:lang w:bidi="fa-IR"/>
+        </w:rPr>
+        <w:t>ذخیره و بازیابی</w:t>
+      </w:r>
+      <w:r>
+        <w:rPr>
+          <w:rtl/>
+          <w:lang w:bidi="fa-IR"/>
+        </w:rPr>
+        <w:t xml:space="preserve"> باز</w:t>
+      </w:r>
+      <w:r>
+        <w:rPr>
+          <w:rFonts w:hint="cs"/>
+          <w:rtl/>
+          <w:lang w:bidi="fa-IR"/>
+        </w:rPr>
+        <w:t>ی</w:t>
+      </w:r>
+      <w:r>
+        <w:rPr>
+          <w:rtl/>
+          <w:lang w:bidi="fa-IR"/>
+        </w:rPr>
+        <w:t xml:space="preserve"> و انجام تقس</w:t>
+      </w:r>
+      <w:r>
+        <w:rPr>
+          <w:rFonts w:hint="cs"/>
+          <w:rtl/>
+          <w:lang w:bidi="fa-IR"/>
+        </w:rPr>
+        <w:t>ی</w:t>
+      </w:r>
+      <w:r>
+        <w:rPr>
+          <w:rFonts w:hint="eastAsia"/>
+          <w:rtl/>
+          <w:lang w:bidi="fa-IR"/>
+        </w:rPr>
+        <w:t>م</w:t>
+      </w:r>
+      <w:r>
+        <w:rPr>
+          <w:rtl/>
+          <w:lang w:bidi="fa-IR"/>
+        </w:rPr>
+        <w:t xml:space="preserve"> سلول </w:t>
+      </w:r>
+      <w:r>
+        <w:rPr>
+          <w:rFonts w:hint="cs"/>
+          <w:rtl/>
+          <w:lang w:bidi="fa-IR"/>
+        </w:rPr>
+        <w:t>به نظر مناسب می‌باشند.</w:t>
       </w:r>
       <w:bookmarkStart w:id="2" w:name="_GoBack"/>
       <w:bookmarkEnd w:id="2"/>
@@ -3825,7 +3994,7 @@
 </file>
 
 <file path=customXml/itemProps1.xml><?xml version="1.0" encoding="utf-8"?>
-<ds:datastoreItem xmlns:ds="http://schemas.openxmlformats.org/officeDocument/2006/customXml" ds:itemID="{445F5BA4-0CB7-4B8E-9DD4-B64FA50870C2}">
+<ds:datastoreItem xmlns:ds="http://schemas.openxmlformats.org/officeDocument/2006/customXml" ds:itemID="{F5BD973D-5752-417E-97C6-110B6D9F497D}">
   <ds:schemaRefs>
     <ds:schemaRef ds:uri="http://schemas.openxmlformats.org/officeDocument/2006/bibliography"/>
   </ds:schemaRefs>

</xml_diff>

<commit_message>
feat: Add Final Version of Instructions
</commit_message>
<xml_diff>
--- a/Fall-2019/Final-Project/Instructions.docx
+++ b/Fall-2019/Final-Project/Instructions.docx
@@ -796,11 +796,138 @@
     </w:p>
     <w:p>
       <w:pPr>
+        <w:pStyle w:val="Code"/>
+      </w:pPr>
+      <w:r>
+        <w:t>ENERGY = 1</w:t>
+      </w:r>
+    </w:p>
+    <w:p>
+      <w:pPr>
+        <w:pStyle w:val="Code"/>
+      </w:pPr>
+      <w:r>
+        <w:t>MITOSIS = 2</w:t>
+      </w:r>
+    </w:p>
+    <w:p>
+      <w:pPr>
+        <w:pStyle w:val="Code"/>
+      </w:pPr>
+      <w:r>
+        <w:lastRenderedPageBreak/>
+        <w:t>FORBIDDEN = 3</w:t>
+      </w:r>
+    </w:p>
+    <w:p>
+      <w:pPr>
+        <w:pStyle w:val="Code"/>
+      </w:pPr>
+      <w:r>
+        <w:t>NORMAL = 4</w:t>
+      </w:r>
+    </w:p>
+    <w:p>
+      <w:pPr>
+        <w:pStyle w:val="Code"/>
+      </w:pPr>
+    </w:p>
+    <w:p>
+      <w:pPr>
+        <w:pStyle w:val="Code"/>
+      </w:pPr>
+      <w:r>
+        <w:t>8</w:t>
+      </w:r>
+    </w:p>
+    <w:p>
+      <w:pPr>
+        <w:pStyle w:val="Code"/>
+      </w:pPr>
+      <w:r>
+        <w:t>2 4 4 4 1 1 1 1</w:t>
+      </w:r>
+    </w:p>
+    <w:p>
+      <w:pPr>
+        <w:pStyle w:val="Code"/>
+      </w:pPr>
+      <w:r>
+        <w:t>4 4 4 4 1 2 2 1</w:t>
+      </w:r>
+    </w:p>
+    <w:p>
+      <w:pPr>
+        <w:pStyle w:val="Code"/>
+      </w:pPr>
+      <w:r>
+        <w:t>3 3 3 4 1 1 1 1</w:t>
+      </w:r>
+    </w:p>
+    <w:p>
+      <w:pPr>
+        <w:pStyle w:val="Code"/>
+      </w:pPr>
+      <w:r>
+        <w:t>4 4 4 4 1 4 4 4</w:t>
+      </w:r>
+    </w:p>
+    <w:p>
+      <w:pPr>
+        <w:pStyle w:val="Code"/>
+      </w:pPr>
+      <w:r>
+        <w:t>2 4 4 4 1 4 4 2</w:t>
+      </w:r>
+    </w:p>
+    <w:p>
+      <w:pPr>
+        <w:pStyle w:val="Code"/>
+      </w:pPr>
+      <w:r>
+        <w:t>4 4 4 4 1 4 4 4</w:t>
+      </w:r>
+    </w:p>
+    <w:p>
+      <w:pPr>
+        <w:pStyle w:val="Code"/>
+      </w:pPr>
+      <w:r>
+        <w:t>4 4 4 3 3 4 4 4</w:t>
+      </w:r>
+    </w:p>
+    <w:p>
+      <w:pPr>
+        <w:pStyle w:val="Code"/>
+      </w:pPr>
+      <w:r>
+        <w:t>2 4 4 3 3 4 4 2</w:t>
+      </w:r>
+    </w:p>
+    <w:p>
+      <w:pPr>
         <w:bidi/>
         <w:rPr>
-          <w:lang w:bidi="fa-IR"/>
-        </w:rPr>
-      </w:pPr>
+          <w:rtl/>
+          <w:lang w:bidi="fa-IR"/>
+        </w:rPr>
+      </w:pPr>
+      <w:r>
+        <w:rPr>
+          <w:rFonts w:hint="cs"/>
+          <w:rtl/>
+          <w:lang w:bidi="fa-IR"/>
+        </w:rPr>
+        <w:t>به نوع هر خانه دقت کنید که به صورت صحیح در نظر گرفته شده باشد</w:t>
+      </w:r>
+      <w:r>
+        <w:rPr>
+          <w:rFonts w:hint="cs"/>
+          <w:rtl/>
+          <w:lang w:bidi="fa-IR"/>
+        </w:rPr>
+        <w:t>.</w:t>
+      </w:r>
     </w:p>
     <w:p>
       <w:pPr>
@@ -816,15 +943,15 @@
           <w:rtl/>
           <w:lang w:bidi="fa-IR"/>
         </w:rPr>
-        <w:t>به نوع هر خانه دقت کنید که به صورت صحیح در نظر گرفته شده باشد</w:t>
-      </w:r>
-      <w:r>
-        <w:rPr>
-          <w:rFonts w:hint="cs"/>
-          <w:rtl/>
-          <w:lang w:bidi="fa-IR"/>
-        </w:rPr>
-        <w:t>.</w:t>
+        <w:t>بازی را آغاز کنید، سلول‌ها باید علمیاتی که از آن‌ها می‌خواهید را به صورت صحیح و با توجه به قوانین صورت پروژه انجام دهند. انرژی سلول‌ها را بررسی کنید و مطمئن شوید با استفاده از لیست پیوندی پیاده‌سازی شده‌اند.</w:t>
+      </w:r>
+      <w:r>
+        <w:rPr>
+          <w:rFonts w:hint="cs"/>
+          <w:rtl/>
+          <w:lang w:bidi="fa-IR"/>
+        </w:rPr>
+        <w:t xml:space="preserve"> منوها نیز می‌بایست گزینه‌های ذکر شده در صورت پروژه را داشته باشند.</w:t>
       </w:r>
     </w:p>
     <w:p>
@@ -841,16 +968,7 @@
           <w:rtl/>
           <w:lang w:bidi="fa-IR"/>
         </w:rPr>
-        <w:lastRenderedPageBreak/>
-        <w:t>بازی را آغاز کنید، سلول‌ها باید علمیاتی که از آن‌ها می‌خواهید را به صورت صحیح و با توجه به قوانین صورت پروژه انجام دهند. انرژی سلول‌ها را بررسی کنید و مطمئن شوید با استفاده از لیست پیوندی پیاده‌سازی شده‌اند.</w:t>
-      </w:r>
-      <w:r>
-        <w:rPr>
-          <w:rFonts w:hint="cs"/>
-          <w:rtl/>
-          <w:lang w:bidi="fa-IR"/>
-        </w:rPr>
-        <w:t xml:space="preserve"> منوها نیز می‌بایست گزینه‌های ذکر شده در صورت پروژه را داشته باشند.</w:t>
+        <w:t>در بازی چند نفره روند بازی تک نفره می‌بایست کاملا صحیح رعایت شده و نوبت‌ها به درستی به بازیکن‌ها تخصیص داده شود.</w:t>
       </w:r>
     </w:p>
     <w:p>
@@ -867,7 +985,145 @@
           <w:rtl/>
           <w:lang w:bidi="fa-IR"/>
         </w:rPr>
-        <w:t>در بازی چند نفره روند بازی تک نفره می‌بایست کاملا صحیح رعایت شده و نوبت‌ها به درستی به بازیکن‌ها تخصیص داده شود.</w:t>
+        <w:t>در بازی برای پایان، شرط اصلی همان گزینه خروج می‌باشد. برای تسلط دانشجویان</w:t>
+      </w:r>
+      <w:r>
+        <w:rPr>
+          <w:rFonts w:hint="cs"/>
+          <w:rtl/>
+          <w:lang w:bidi="fa-IR"/>
+        </w:rPr>
+        <w:t xml:space="preserve"> پرس و جو در رابطه با</w:t>
+      </w:r>
+      <w:r>
+        <w:rPr>
+          <w:rFonts w:hint="cs"/>
+          <w:rtl/>
+          <w:lang w:bidi="fa-IR"/>
+        </w:rPr>
+        <w:t xml:space="preserve"> </w:t>
+      </w:r>
+      <w:r>
+        <w:rPr>
+          <w:rtl/>
+          <w:lang w:bidi="fa-IR"/>
+        </w:rPr>
+        <w:t>پ</w:t>
+      </w:r>
+      <w:r>
+        <w:rPr>
+          <w:rFonts w:hint="cs"/>
+          <w:rtl/>
+          <w:lang w:bidi="fa-IR"/>
+        </w:rPr>
+        <w:t>ی</w:t>
+      </w:r>
+      <w:r>
+        <w:rPr>
+          <w:rFonts w:hint="eastAsia"/>
+          <w:rtl/>
+          <w:lang w:bidi="fa-IR"/>
+        </w:rPr>
+        <w:t>اده</w:t>
+      </w:r>
+      <w:r>
+        <w:rPr>
+          <w:rtl/>
+          <w:lang w:bidi="fa-IR"/>
+        </w:rPr>
+        <w:t xml:space="preserve"> ساز</w:t>
+      </w:r>
+      <w:r>
+        <w:rPr>
+          <w:rFonts w:hint="cs"/>
+          <w:rtl/>
+          <w:lang w:bidi="fa-IR"/>
+        </w:rPr>
+        <w:t>ی</w:t>
+      </w:r>
+      <w:r>
+        <w:rPr>
+          <w:rFonts w:hint="cs"/>
+          <w:rtl/>
+          <w:lang w:bidi="fa-IR"/>
+        </w:rPr>
+        <w:t xml:space="preserve"> لیست پیوندی</w:t>
+      </w:r>
+      <w:r>
+        <w:rPr>
+          <w:rFonts w:hint="cs"/>
+          <w:rtl/>
+          <w:lang w:bidi="fa-IR"/>
+        </w:rPr>
+        <w:t>،</w:t>
+      </w:r>
+      <w:r>
+        <w:rPr>
+          <w:rtl/>
+          <w:lang w:bidi="fa-IR"/>
+        </w:rPr>
+        <w:t xml:space="preserve"> </w:t>
+      </w:r>
+      <w:r>
+        <w:rPr>
+          <w:rFonts w:hint="cs"/>
+          <w:rtl/>
+          <w:lang w:bidi="fa-IR"/>
+        </w:rPr>
+        <w:t>ذخیره و بازیابی</w:t>
+      </w:r>
+      <w:r>
+        <w:rPr>
+          <w:rtl/>
+          <w:lang w:bidi="fa-IR"/>
+        </w:rPr>
+        <w:t xml:space="preserve"> باز</w:t>
+      </w:r>
+      <w:r>
+        <w:rPr>
+          <w:rFonts w:hint="cs"/>
+          <w:rtl/>
+          <w:lang w:bidi="fa-IR"/>
+        </w:rPr>
+        <w:t>ی</w:t>
+      </w:r>
+      <w:r>
+        <w:rPr>
+          <w:rtl/>
+          <w:lang w:bidi="fa-IR"/>
+        </w:rPr>
+        <w:t xml:space="preserve"> و انجام تقس</w:t>
+      </w:r>
+      <w:r>
+        <w:rPr>
+          <w:rFonts w:hint="cs"/>
+          <w:rtl/>
+          <w:lang w:bidi="fa-IR"/>
+        </w:rPr>
+        <w:t>ی</w:t>
+      </w:r>
+      <w:r>
+        <w:rPr>
+          <w:rFonts w:hint="eastAsia"/>
+          <w:rtl/>
+          <w:lang w:bidi="fa-IR"/>
+        </w:rPr>
+        <w:t>م</w:t>
+      </w:r>
+      <w:r>
+        <w:rPr>
+          <w:rtl/>
+          <w:lang w:bidi="fa-IR"/>
+        </w:rPr>
+        <w:t xml:space="preserve"> سلول </w:t>
+      </w:r>
+      <w:r>
+        <w:rPr>
+          <w:rFonts w:hint="cs"/>
+          <w:rtl/>
+          <w:lang w:bidi="fa-IR"/>
+        </w:rPr>
+        <w:t>به نظر مناسب می‌باشند.</w:t>
       </w:r>
     </w:p>
     <w:p>
@@ -884,14 +1140,27 @@
           <w:rtl/>
           <w:lang w:bidi="fa-IR"/>
         </w:rPr>
-        <w:t xml:space="preserve">در بازی برای پایان، شرط اصلی همان گزینه خروج می‌باشد. برای تسلط دانشجویان </w:t>
-      </w:r>
-      <w:r>
-        <w:rPr>
-          <w:rtl/>
-          <w:lang w:bidi="fa-IR"/>
-        </w:rPr>
-        <w:t>پ</w:t>
+        <w:t>نکات حائز اهمیت:</w:t>
+      </w:r>
+    </w:p>
+    <w:p>
+      <w:pPr>
+        <w:pStyle w:val="ListParagraph"/>
+        <w:numPr>
+          <w:ilvl w:val="0"/>
+          <w:numId w:val="13"/>
+        </w:numPr>
+        <w:bidi/>
+        <w:rPr>
+          <w:lang w:bidi="fa-IR"/>
+        </w:rPr>
+      </w:pPr>
+      <w:r>
+        <w:rPr>
+          <w:rtl/>
+          <w:lang w:bidi="fa-IR"/>
+        </w:rPr>
+        <w:t>تقس</w:t>
       </w:r>
       <w:r>
         <w:rPr>
@@ -907,14 +1176,14 @@
           <w:rtl/>
           <w:lang w:bidi="fa-IR"/>
         </w:rPr>
-        <w:t>اده</w:t>
-      </w:r>
-      <w:r>
-        <w:rPr>
-          <w:rtl/>
-          <w:lang w:bidi="fa-IR"/>
-        </w:rPr>
-        <w:t xml:space="preserve"> ساز</w:t>
+        <w:t>م</w:t>
+      </w:r>
+      <w:r>
+        <w:rPr>
+          <w:rtl/>
+          <w:lang w:bidi="fa-IR"/>
+        </w:rPr>
+        <w:t xml:space="preserve"> در بلوک‌ها</w:t>
       </w:r>
       <w:r>
         <w:rPr>
@@ -929,43 +1198,7 @@
           <w:rtl/>
           <w:lang w:bidi="fa-IR"/>
         </w:rPr>
-        <w:t xml:space="preserve"> </w:t>
-      </w:r>
-      <w:r>
-        <w:rPr>
-          <w:lang w:bidi="fa-IR"/>
-        </w:rPr>
-        <w:t>linked list</w:t>
-      </w:r>
-      <w:r>
-        <w:rPr>
-          <w:rFonts w:hint="cs"/>
-          <w:rtl/>
-          <w:lang w:bidi="fa-IR"/>
-        </w:rPr>
-        <w:t>،</w:t>
-      </w:r>
-      <w:r>
-        <w:rPr>
-          <w:rtl/>
-          <w:lang w:bidi="fa-IR"/>
-        </w:rPr>
-        <w:t xml:space="preserve"> </w:t>
-      </w:r>
-      <w:r>
-        <w:rPr>
-          <w:rFonts w:hint="cs"/>
-          <w:rtl/>
-          <w:lang w:bidi="fa-IR"/>
-        </w:rPr>
-        <w:t>ذخیره و بازیابی</w:t>
-      </w:r>
-      <w:r>
-        <w:rPr>
-          <w:rtl/>
-          <w:lang w:bidi="fa-IR"/>
-        </w:rPr>
-        <w:t xml:space="preserve"> باز</w:t>
+        <w:t xml:space="preserve"> گوشه‌ا</w:t>
       </w:r>
       <w:r>
         <w:rPr>
@@ -980,7 +1213,7 @@
           <w:rtl/>
           <w:lang w:bidi="fa-IR"/>
         </w:rPr>
-        <w:t xml:space="preserve"> و انجام تقس</w:t>
+        <w:t>: در ا</w:t>
       </w:r>
       <w:r>
         <w:rPr>
@@ -996,6 +1229,52 @@
           <w:rtl/>
           <w:lang w:bidi="fa-IR"/>
         </w:rPr>
+        <w:t>ن</w:t>
+      </w:r>
+      <w:r>
+        <w:rPr>
+          <w:rtl/>
+          <w:lang w:bidi="fa-IR"/>
+        </w:rPr>
+        <w:t xml:space="preserve"> حالت با</w:t>
+      </w:r>
+      <w:r>
+        <w:rPr>
+          <w:rFonts w:hint="cs"/>
+          <w:rtl/>
+          <w:lang w:bidi="fa-IR"/>
+        </w:rPr>
+        <w:t>ی</w:t>
+      </w:r>
+      <w:r>
+        <w:rPr>
+          <w:rFonts w:hint="eastAsia"/>
+          <w:rtl/>
+          <w:lang w:bidi="fa-IR"/>
+        </w:rPr>
+        <w:t>د</w:t>
+      </w:r>
+      <w:r>
+        <w:rPr>
+          <w:rtl/>
+          <w:lang w:bidi="fa-IR"/>
+        </w:rPr>
+        <w:t xml:space="preserve"> دقت کنند سلول حاصل از تقس</w:t>
+      </w:r>
+      <w:r>
+        <w:rPr>
+          <w:rFonts w:hint="cs"/>
+          <w:rtl/>
+          <w:lang w:bidi="fa-IR"/>
+        </w:rPr>
+        <w:t>ی</w:t>
+      </w:r>
+      <w:r>
+        <w:rPr>
+          <w:rFonts w:hint="eastAsia"/>
+          <w:rtl/>
+          <w:lang w:bidi="fa-IR"/>
+        </w:rPr>
         <w:t>م</w:t>
       </w:r>
       <w:r>
@@ -1003,23 +1282,260 @@
           <w:rtl/>
           <w:lang w:bidi="fa-IR"/>
         </w:rPr>
-        <w:t xml:space="preserve"> سلول </w:t>
-      </w:r>
-      <w:r>
-        <w:rPr>
-          <w:rFonts w:hint="cs"/>
-          <w:rtl/>
-          <w:lang w:bidi="fa-IR"/>
-        </w:rPr>
-        <w:t>به نظر مناسب می‌باشند.</w:t>
+        <w:t xml:space="preserve"> از صفحه باز</w:t>
+      </w:r>
+      <w:r>
+        <w:rPr>
+          <w:rFonts w:hint="cs"/>
+          <w:rtl/>
+          <w:lang w:bidi="fa-IR"/>
+        </w:rPr>
+        <w:t>ی</w:t>
+      </w:r>
+      <w:r>
+        <w:rPr>
+          <w:rtl/>
+          <w:lang w:bidi="fa-IR"/>
+        </w:rPr>
+        <w:t xml:space="preserve"> خارج نشود.</w:t>
+      </w:r>
+    </w:p>
+    <w:p>
+      <w:pPr>
+        <w:pStyle w:val="ListParagraph"/>
+        <w:numPr>
+          <w:ilvl w:val="0"/>
+          <w:numId w:val="13"/>
+        </w:numPr>
+        <w:bidi/>
+        <w:rPr>
+          <w:lang w:bidi="fa-IR"/>
+        </w:rPr>
+      </w:pPr>
+      <w:r>
+        <w:rPr>
+          <w:rFonts w:hint="cs"/>
+          <w:rtl/>
+          <w:lang w:bidi="fa-IR"/>
+        </w:rPr>
+        <w:t>شمار</w:t>
+      </w:r>
+      <w:r>
+        <w:rPr>
+          <w:rFonts w:hint="cs"/>
+          <w:rtl/>
+          <w:lang w:bidi="fa-IR"/>
+        </w:rPr>
+        <w:t>ه‌گذاری</w:t>
+      </w:r>
+      <w:r>
+        <w:rPr>
+          <w:rFonts w:hint="cs"/>
+          <w:rtl/>
+          <w:lang w:bidi="fa-IR"/>
+        </w:rPr>
+        <w:t xml:space="preserve"> خانه‌ها لزوما به ترتیب ذکر شده در پروژه نیست. (این مورد به آن‌ها ارفاق شده است.)</w:t>
+      </w:r>
+    </w:p>
+    <w:p>
+      <w:pPr>
+        <w:pStyle w:val="ListParagraph"/>
+        <w:numPr>
+          <w:ilvl w:val="0"/>
+          <w:numId w:val="13"/>
+        </w:numPr>
+        <w:bidi/>
+        <w:rPr>
+          <w:lang w:bidi="fa-IR"/>
+        </w:rPr>
+      </w:pPr>
+      <w:r>
+        <w:rPr>
+          <w:rtl/>
+          <w:lang w:bidi="fa-IR"/>
+        </w:rPr>
+        <w:t xml:space="preserve">حتما </w:t>
+      </w:r>
+      <w:r>
+        <w:rPr>
+          <w:rFonts w:hint="cs"/>
+          <w:rtl/>
+          <w:lang w:bidi="fa-IR"/>
+        </w:rPr>
+        <w:t>تمامی فعالیت‌های سلول</w:t>
       </w:r>
       <w:bookmarkStart w:id="2" w:name="_GoBack"/>
       <w:bookmarkEnd w:id="2"/>
-    </w:p>
-    <w:p>
-      <w:pPr>
+      <w:r>
+        <w:rPr>
+          <w:rtl/>
+          <w:lang w:bidi="fa-IR"/>
+        </w:rPr>
+        <w:t xml:space="preserve"> را در حالت چند نفره ن</w:t>
+      </w:r>
+      <w:r>
+        <w:rPr>
+          <w:rFonts w:hint="cs"/>
+          <w:rtl/>
+          <w:lang w:bidi="fa-IR"/>
+        </w:rPr>
+        <w:t>ی</w:t>
+      </w:r>
+      <w:r>
+        <w:rPr>
+          <w:rFonts w:hint="eastAsia"/>
+          <w:rtl/>
+          <w:lang w:bidi="fa-IR"/>
+        </w:rPr>
+        <w:t>ز</w:t>
+      </w:r>
+      <w:r>
+        <w:rPr>
+          <w:rtl/>
+          <w:lang w:bidi="fa-IR"/>
+        </w:rPr>
+        <w:t xml:space="preserve"> بررس</w:t>
+      </w:r>
+      <w:r>
+        <w:rPr>
+          <w:rFonts w:hint="cs"/>
+          <w:rtl/>
+          <w:lang w:bidi="fa-IR"/>
+        </w:rPr>
+        <w:t>ی</w:t>
+      </w:r>
+      <w:r>
+        <w:rPr>
+          <w:rtl/>
+          <w:lang w:bidi="fa-IR"/>
+        </w:rPr>
+        <w:t xml:space="preserve"> کن</w:t>
+      </w:r>
+      <w:r>
+        <w:rPr>
+          <w:rFonts w:hint="cs"/>
+          <w:rtl/>
+          <w:lang w:bidi="fa-IR"/>
+        </w:rPr>
+        <w:t>ی</w:t>
+      </w:r>
+      <w:r>
+        <w:rPr>
+          <w:rFonts w:hint="eastAsia"/>
+          <w:rtl/>
+          <w:lang w:bidi="fa-IR"/>
+        </w:rPr>
+        <w:t>د</w:t>
+      </w:r>
+      <w:r>
+        <w:rPr>
+          <w:rtl/>
+          <w:lang w:bidi="fa-IR"/>
+        </w:rPr>
+        <w:t>.</w:t>
+      </w:r>
+    </w:p>
+    <w:p>
+      <w:pPr>
+        <w:pStyle w:val="ListParagraph"/>
+        <w:numPr>
+          <w:ilvl w:val="0"/>
+          <w:numId w:val="13"/>
+        </w:numPr>
         <w:bidi/>
         <w:rPr>
+          <w:rtl/>
+          <w:lang w:bidi="fa-IR"/>
+        </w:rPr>
+      </w:pPr>
+      <w:r>
+        <w:rPr>
+          <w:rtl/>
+          <w:lang w:bidi="fa-IR"/>
+        </w:rPr>
+        <w:t>محدود</w:t>
+      </w:r>
+      <w:r>
+        <w:rPr>
+          <w:rFonts w:hint="cs"/>
+          <w:rtl/>
+          <w:lang w:bidi="fa-IR"/>
+        </w:rPr>
+        <w:t>ی</w:t>
+      </w:r>
+      <w:r>
+        <w:rPr>
+          <w:rFonts w:hint="eastAsia"/>
+          <w:rtl/>
+          <w:lang w:bidi="fa-IR"/>
+        </w:rPr>
+        <w:t>ت</w:t>
+      </w:r>
+      <w:r>
+        <w:rPr>
+          <w:rtl/>
+          <w:lang w:bidi="fa-IR"/>
+        </w:rPr>
+        <w:t xml:space="preserve"> حرکت</w:t>
+      </w:r>
+      <w:r>
+        <w:rPr>
+          <w:rFonts w:hint="cs"/>
+          <w:rtl/>
+          <w:lang w:bidi="fa-IR"/>
+        </w:rPr>
+        <w:t>ی</w:t>
+      </w:r>
+      <w:r>
+        <w:rPr>
+          <w:rtl/>
+          <w:lang w:bidi="fa-IR"/>
+        </w:rPr>
+        <w:t xml:space="preserve"> سلول‌ها را بررس</w:t>
+      </w:r>
+      <w:r>
+        <w:rPr>
+          <w:rFonts w:hint="cs"/>
+          <w:rtl/>
+          <w:lang w:bidi="fa-IR"/>
+        </w:rPr>
+        <w:t>ی</w:t>
+      </w:r>
+      <w:r>
+        <w:rPr>
+          <w:rtl/>
+          <w:lang w:bidi="fa-IR"/>
+        </w:rPr>
+        <w:t xml:space="preserve"> کن</w:t>
+      </w:r>
+      <w:r>
+        <w:rPr>
+          <w:rFonts w:hint="cs"/>
+          <w:rtl/>
+          <w:lang w:bidi="fa-IR"/>
+        </w:rPr>
+        <w:t>ی</w:t>
+      </w:r>
+      <w:r>
+        <w:rPr>
+          <w:rFonts w:hint="eastAsia"/>
+          <w:rtl/>
+          <w:lang w:bidi="fa-IR"/>
+        </w:rPr>
+        <w:t>د</w:t>
+      </w:r>
+      <w:r>
+        <w:rPr>
+          <w:rtl/>
+          <w:lang w:bidi="fa-IR"/>
+        </w:rPr>
+        <w:t>.</w:t>
+      </w:r>
+    </w:p>
+    <w:p>
+      <w:pPr>
+        <w:bidi/>
+        <w:rPr>
           <w:lang w:bidi="fa-IR"/>
         </w:rPr>
       </w:pPr>
@@ -1136,6 +1652,7 @@
         <w:pStyle w:val="Code"/>
       </w:pPr>
       <w:r>
+        <w:lastRenderedPageBreak/>
         <w:t>./a.out &gt; out.txt  (linux)</w:t>
       </w:r>
     </w:p>
@@ -2365,6 +2882,120 @@
     </w:lvl>
   </w:abstractNum>
   <w:abstractNum w:abstractNumId="7" w15:restartNumberingAfterBreak="0">
+    <w:nsid w:val="57046B4E"/>
+    <w:multiLevelType w:val="hybridMultilevel"/>
+    <w:tmpl w:val="C85AB8EC"/>
+    <w:lvl w:ilvl="0" w:tplc="BDE469DE">
+      <w:start w:val="2"/>
+      <w:numFmt w:val="bullet"/>
+      <w:lvlText w:val="-"/>
+      <w:lvlJc w:val="left"/>
+      <w:pPr>
+        <w:ind w:left="720" w:hanging="360"/>
+      </w:pPr>
+      <w:rPr>
+        <w:rFonts w:ascii="Times New Roman" w:eastAsiaTheme="minorHAnsi" w:hAnsi="Times New Roman" w:cs="Times New Roman" w:hint="default"/>
+        <w:sz w:val="22"/>
+      </w:rPr>
+    </w:lvl>
+    <w:lvl w:ilvl="1" w:tplc="04090003" w:tentative="1">
+      <w:start w:val="1"/>
+      <w:numFmt w:val="bullet"/>
+      <w:lvlText w:val="o"/>
+      <w:lvlJc w:val="left"/>
+      <w:pPr>
+        <w:ind w:left="1440" w:hanging="360"/>
+      </w:pPr>
+      <w:rPr>
+        <w:rFonts w:ascii="Courier New" w:hAnsi="Courier New" w:cs="Courier New" w:hint="default"/>
+      </w:rPr>
+    </w:lvl>
+    <w:lvl w:ilvl="2" w:tplc="04090005" w:tentative="1">
+      <w:start w:val="1"/>
+      <w:numFmt w:val="bullet"/>
+      <w:lvlText w:val=""/>
+      <w:lvlJc w:val="left"/>
+      <w:pPr>
+        <w:ind w:left="2160" w:hanging="360"/>
+      </w:pPr>
+      <w:rPr>
+        <w:rFonts w:ascii="Wingdings" w:hAnsi="Wingdings" w:hint="default"/>
+      </w:rPr>
+    </w:lvl>
+    <w:lvl w:ilvl="3" w:tplc="04090001" w:tentative="1">
+      <w:start w:val="1"/>
+      <w:numFmt w:val="bullet"/>
+      <w:lvlText w:val=""/>
+      <w:lvlJc w:val="left"/>
+      <w:pPr>
+        <w:ind w:left="2880" w:hanging="360"/>
+      </w:pPr>
+      <w:rPr>
+        <w:rFonts w:ascii="Symbol" w:hAnsi="Symbol" w:hint="default"/>
+      </w:rPr>
+    </w:lvl>
+    <w:lvl w:ilvl="4" w:tplc="04090003" w:tentative="1">
+      <w:start w:val="1"/>
+      <w:numFmt w:val="bullet"/>
+      <w:lvlText w:val="o"/>
+      <w:lvlJc w:val="left"/>
+      <w:pPr>
+        <w:ind w:left="3600" w:hanging="360"/>
+      </w:pPr>
+      <w:rPr>
+        <w:rFonts w:ascii="Courier New" w:hAnsi="Courier New" w:cs="Courier New" w:hint="default"/>
+      </w:rPr>
+    </w:lvl>
+    <w:lvl w:ilvl="5" w:tplc="04090005" w:tentative="1">
+      <w:start w:val="1"/>
+      <w:numFmt w:val="bullet"/>
+      <w:lvlText w:val=""/>
+      <w:lvlJc w:val="left"/>
+      <w:pPr>
+        <w:ind w:left="4320" w:hanging="360"/>
+      </w:pPr>
+      <w:rPr>
+        <w:rFonts w:ascii="Wingdings" w:hAnsi="Wingdings" w:hint="default"/>
+      </w:rPr>
+    </w:lvl>
+    <w:lvl w:ilvl="6" w:tplc="04090001" w:tentative="1">
+      <w:start w:val="1"/>
+      <w:numFmt w:val="bullet"/>
+      <w:lvlText w:val=""/>
+      <w:lvlJc w:val="left"/>
+      <w:pPr>
+        <w:ind w:left="5040" w:hanging="360"/>
+      </w:pPr>
+      <w:rPr>
+        <w:rFonts w:ascii="Symbol" w:hAnsi="Symbol" w:hint="default"/>
+      </w:rPr>
+    </w:lvl>
+    <w:lvl w:ilvl="7" w:tplc="04090003" w:tentative="1">
+      <w:start w:val="1"/>
+      <w:numFmt w:val="bullet"/>
+      <w:lvlText w:val="o"/>
+      <w:lvlJc w:val="left"/>
+      <w:pPr>
+        <w:ind w:left="5760" w:hanging="360"/>
+      </w:pPr>
+      <w:rPr>
+        <w:rFonts w:ascii="Courier New" w:hAnsi="Courier New" w:cs="Courier New" w:hint="default"/>
+      </w:rPr>
+    </w:lvl>
+    <w:lvl w:ilvl="8" w:tplc="04090005" w:tentative="1">
+      <w:start w:val="1"/>
+      <w:numFmt w:val="bullet"/>
+      <w:lvlText w:val=""/>
+      <w:lvlJc w:val="left"/>
+      <w:pPr>
+        <w:ind w:left="6480" w:hanging="360"/>
+      </w:pPr>
+      <w:rPr>
+        <w:rFonts w:ascii="Wingdings" w:hAnsi="Wingdings" w:hint="default"/>
+      </w:rPr>
+    </w:lvl>
+  </w:abstractNum>
+  <w:abstractNum w:abstractNumId="8" w15:restartNumberingAfterBreak="0">
     <w:nsid w:val="5A2E54F7"/>
     <w:multiLevelType w:val="hybridMultilevel"/>
     <w:tmpl w:val="7D023DF8"/>
@@ -2450,7 +3081,7 @@
       </w:pPr>
     </w:lvl>
   </w:abstractNum>
-  <w:abstractNum w:abstractNumId="8" w15:restartNumberingAfterBreak="0">
+  <w:abstractNum w:abstractNumId="9" w15:restartNumberingAfterBreak="0">
     <w:nsid w:val="5A605480"/>
     <w:multiLevelType w:val="hybridMultilevel"/>
     <w:tmpl w:val="DE5C33E0"/>
@@ -2563,7 +3194,7 @@
       </w:rPr>
     </w:lvl>
   </w:abstractNum>
-  <w:abstractNum w:abstractNumId="9" w15:restartNumberingAfterBreak="0">
+  <w:abstractNum w:abstractNumId="10" w15:restartNumberingAfterBreak="0">
     <w:nsid w:val="60A565E5"/>
     <w:multiLevelType w:val="hybridMultilevel"/>
     <w:tmpl w:val="B40837E2"/>
@@ -2677,7 +3308,7 @@
       </w:rPr>
     </w:lvl>
   </w:abstractNum>
-  <w:abstractNum w:abstractNumId="10" w15:restartNumberingAfterBreak="0">
+  <w:abstractNum w:abstractNumId="11" w15:restartNumberingAfterBreak="0">
     <w:nsid w:val="670F689F"/>
     <w:multiLevelType w:val="hybridMultilevel"/>
     <w:tmpl w:val="EC9CA5CE"/>
@@ -2789,7 +3420,7 @@
       </w:rPr>
     </w:lvl>
   </w:abstractNum>
-  <w:abstractNum w:abstractNumId="11" w15:restartNumberingAfterBreak="0">
+  <w:abstractNum w:abstractNumId="12" w15:restartNumberingAfterBreak="0">
     <w:nsid w:val="6F0D1A69"/>
     <w:multiLevelType w:val="hybridMultilevel"/>
     <w:tmpl w:val="77A214DC"/>
@@ -2903,7 +3534,7 @@
     </w:lvl>
   </w:abstractNum>
   <w:num w:numId="1">
-    <w:abstractNumId w:val="7"/>
+    <w:abstractNumId w:val="8"/>
   </w:num>
   <w:num w:numId="2">
     <w:abstractNumId w:val="5"/>
@@ -2912,16 +3543,16 @@
     <w:abstractNumId w:val="2"/>
   </w:num>
   <w:num w:numId="4">
-    <w:abstractNumId w:val="11"/>
+    <w:abstractNumId w:val="12"/>
   </w:num>
   <w:num w:numId="5">
     <w:abstractNumId w:val="6"/>
   </w:num>
   <w:num w:numId="6">
-    <w:abstractNumId w:val="9"/>
+    <w:abstractNumId w:val="10"/>
   </w:num>
   <w:num w:numId="7">
-    <w:abstractNumId w:val="8"/>
+    <w:abstractNumId w:val="9"/>
   </w:num>
   <w:num w:numId="8">
     <w:abstractNumId w:val="1"/>
@@ -2936,7 +3567,10 @@
     <w:abstractNumId w:val="4"/>
   </w:num>
   <w:num w:numId="12">
-    <w:abstractNumId w:val="10"/>
+    <w:abstractNumId w:val="11"/>
+  </w:num>
+  <w:num w:numId="13">
+    <w:abstractNumId w:val="7"/>
   </w:num>
 </w:numbering>
 </file>
@@ -3994,7 +4628,7 @@
 </file>
 
 <file path=customXml/itemProps1.xml><?xml version="1.0" encoding="utf-8"?>
-<ds:datastoreItem xmlns:ds="http://schemas.openxmlformats.org/officeDocument/2006/customXml" ds:itemID="{F5BD973D-5752-417E-97C6-110B6D9F497D}">
+<ds:datastoreItem xmlns:ds="http://schemas.openxmlformats.org/officeDocument/2006/customXml" ds:itemID="{E70C662D-4284-414C-91DF-67E04C6FC42E}">
   <ds:schemaRefs>
     <ds:schemaRef ds:uri="http://schemas.openxmlformats.org/officeDocument/2006/bibliography"/>
   </ds:schemaRefs>

</xml_diff>